<commit_message>
Adicionamos Post e Put para aplicação
</commit_message>
<xml_diff>
--- a/GitHub.docx
+++ b/GitHub.docx
@@ -68,8 +68,6 @@
           <w:sz w:val="48"/>
         </w:rPr>
       </w:pPr>
-      <w:bookmarkStart w:id="0" w:name="_GoBack"/>
-      <w:bookmarkEnd w:id="0"/>
       <w:r>
         <w:rPr>
           <w:b/>
@@ -105,21 +103,12 @@
           <w:sz w:val="48"/>
         </w:rPr>
       </w:pPr>
-      <w:proofErr w:type="gramStart"/>
-      <w:r>
-        <w:rPr>
-          <w:b/>
-          <w:sz w:val="48"/>
-        </w:rPr>
-        <w:t>git</w:t>
-      </w:r>
-      <w:proofErr w:type="gramEnd"/>
-      <w:r>
-        <w:rPr>
-          <w:b/>
-          <w:sz w:val="48"/>
-        </w:rPr>
-        <w:t xml:space="preserve"> commit -m "</w:t>
+      <w:r>
+        <w:rPr>
+          <w:b/>
+          <w:sz w:val="48"/>
+        </w:rPr>
+        <w:t>git commit -m "</w:t>
       </w:r>
       <w:proofErr w:type="spellStart"/>
       <w:r>
@@ -240,9 +229,6 @@
     </w:p>
     <w:p>
       <w:pPr>
-        <w:pBdr>
-          <w:bottom w:val="single" w:sz="6" w:space="1" w:color="auto"/>
-        </w:pBdr>
         <w:rPr>
           <w:b/>
           <w:sz w:val="48"/>
@@ -261,6 +247,10 @@
     </w:p>
     <w:p>
       <w:pPr>
+        <w:pBdr>
+          <w:top w:val="single" w:sz="6" w:space="1" w:color="auto"/>
+          <w:bottom w:val="single" w:sz="6" w:space="1" w:color="auto"/>
+        </w:pBdr>
         <w:rPr>
           <w:b/>
           <w:sz w:val="48"/>
@@ -297,6 +287,30 @@
           <w:sz w:val="48"/>
         </w:rPr>
         <w:t xml:space="preserve"> main</w:t>
+      </w:r>
+    </w:p>
+    <w:p>
+      <w:pPr>
+        <w:rPr>
+          <w:b/>
+          <w:sz w:val="48"/>
+        </w:rPr>
+      </w:pPr>
+    </w:p>
+    <w:p>
+      <w:pPr>
+        <w:rPr>
+          <w:b/>
+          <w:sz w:val="48"/>
+          <w:u w:val="single"/>
+        </w:rPr>
+      </w:pPr>
+      <w:r>
+        <w:rPr>
+          <w:b/>
+          <w:sz w:val="48"/>
+        </w:rPr>
+        <w:t>https://www.youtube.com/watch?v=9GWK9A79tEc</w:t>
       </w:r>
     </w:p>
     <w:sectPr>

</xml_diff>